<commit_message>
Scrum week 2 updated
</commit_message>
<xml_diff>
--- a/Scrum_Meetings/scrum-week2.docx
+++ b/Scrum_Meetings/scrum-week2.docx
@@ -20,7 +20,13 @@
         <w:t> </w:t>
       </w:r>
       <w:r>
-        <w:t>SCRUM MEETING WEEK ()</w:t>
+        <w:t>SCRUM MEETING WEEK (</w:t>
+      </w:r>
+      <w:r>
+        <w:t>2</w:t>
+      </w:r>
+      <w:r>
+        <w:t>)</w:t>
       </w:r>
     </w:p>
     <w:p>
@@ -92,7 +98,7 @@
           <w:szCs w:val="34"/>
         </w:rPr>
         <w:drawing>
-          <wp:inline distT="0" distB="0" distL="0" distR="0" wp14:anchorId="79682000" wp14:editId="2AA0A4C6">
+          <wp:inline distT="0" distB="0" distL="0" distR="0" wp14:anchorId="378B1459" wp14:editId="6D9869D4">
             <wp:extent cx="157163" cy="157163"/>
             <wp:effectExtent l="0" t="0" r="0" b="0"/>
             <wp:docPr id="1499542647" name="Picture 4" descr=":white_check_mark:"/>
@@ -290,20 +296,12 @@
               </w:rPr>
               <w:t>​​</w:t>
             </w:r>
-          </w:p>
-          <w:p>
-            <w:pPr>
-              <w:rPr>
-                <w:rFonts w:ascii="Times New Roman" w:eastAsia="Times New Roman" w:hAnsi="Times New Roman" w:cs="Times New Roman"/>
-              </w:rPr>
-            </w:pPr>
-          </w:p>
-          <w:p>
-            <w:pPr>
-              <w:rPr>
-                <w:rFonts w:ascii="Times New Roman" w:eastAsia="Times New Roman" w:hAnsi="Times New Roman" w:cs="Times New Roman"/>
-              </w:rPr>
-            </w:pPr>
+            <w:r>
+              <w:rPr>
+                <w:rFonts w:ascii="Times New Roman" w:eastAsia="Times New Roman" w:hAnsi="Times New Roman" w:cs="Times New Roman"/>
+              </w:rPr>
+              <w:t>Understand git commands</w:t>
+            </w:r>
           </w:p>
           <w:p>
             <w:pPr>
@@ -344,6 +342,12 @@
               </w:rPr>
               <w:t>​​</w:t>
             </w:r>
+            <w:r>
+              <w:rPr>
+                <w:rFonts w:ascii="Times New Roman" w:eastAsia="Times New Roman" w:hAnsi="Times New Roman" w:cs="Times New Roman"/>
+              </w:rPr>
+              <w:t>Meeting in Lab 12 on February 7</w:t>
+            </w:r>
           </w:p>
         </w:tc>
         <w:tc>
@@ -362,6 +366,12 @@
                 <w:rFonts w:ascii="Times New Roman" w:eastAsia="Times New Roman" w:hAnsi="Times New Roman" w:cs="Times New Roman"/>
               </w:rPr>
               <w:t>​​</w:t>
+            </w:r>
+            <w:r>
+              <w:rPr>
+                <w:rFonts w:ascii="Times New Roman" w:eastAsia="Times New Roman" w:hAnsi="Times New Roman" w:cs="Times New Roman"/>
+              </w:rPr>
+              <w:t>Meeting in the next lab and discuss further steps.</w:t>
             </w:r>
           </w:p>
         </w:tc>
@@ -436,7 +446,7 @@
           <w:szCs w:val="34"/>
         </w:rPr>
         <w:drawing>
-          <wp:inline distT="0" distB="0" distL="0" distR="0">
+          <wp:inline distT="0" distB="0" distL="0" distR="0" wp14:anchorId="0B20DF82" wp14:editId="072B2A83">
             <wp:extent cx="171450" cy="171450"/>
             <wp:effectExtent l="0" t="0" r="6350" b="6350"/>
             <wp:docPr id="922092399" name="Picture 3" descr=":busts_in_silhouette:"/>
@@ -619,14 +629,14 @@
                 <w:rFonts w:ascii="Times New Roman" w:eastAsia="Times New Roman" w:hAnsi="Times New Roman" w:cs="Times New Roman"/>
                 <w:spacing w:val="-1"/>
               </w:rPr>
-              <w:t>​​</w:t>
-            </w:r>
-            <w:r>
-              <w:rPr>
-                <w:rFonts w:ascii="Times New Roman" w:eastAsia="Times New Roman" w:hAnsi="Times New Roman" w:cs="Times New Roman"/>
-                <w:spacing w:val="-1"/>
-              </w:rPr>
-              <w:t xml:space="preserve"> </w:t>
+              <w:t xml:space="preserve">​​ </w:t>
+            </w:r>
+            <w:r>
+              <w:rPr>
+                <w:rFonts w:ascii="Times New Roman" w:eastAsia="Times New Roman" w:hAnsi="Times New Roman" w:cs="Times New Roman"/>
+                <w:spacing w:val="-1"/>
+              </w:rPr>
+              <w:t xml:space="preserve">Anand </w:t>
             </w:r>
           </w:p>
         </w:tc>
@@ -654,7 +664,7 @@
                 <w:rFonts w:ascii="Times New Roman" w:eastAsia="Times New Roman" w:hAnsi="Times New Roman" w:cs="Times New Roman"/>
                 <w:spacing w:val="-1"/>
               </w:rPr>
-              <w:t xml:space="preserve"> </w:t>
+              <w:t>Backend Dev</w:t>
             </w:r>
           </w:p>
         </w:tc>
@@ -674,6 +684,22 @@
                 <w:spacing w:val="-1"/>
               </w:rPr>
             </w:pPr>
+            <w:r>
+              <w:rPr>
+                <w:rFonts w:ascii="Times New Roman" w:eastAsia="Times New Roman" w:hAnsi="Times New Roman" w:cs="Times New Roman"/>
+                <w:spacing w:val="-1"/>
+              </w:rPr>
+              <w:t xml:space="preserve">Apoorva </w:t>
+            </w:r>
+            <w:proofErr w:type="spellStart"/>
+            <w:r>
+              <w:rPr>
+                <w:rFonts w:ascii="Times New Roman" w:eastAsia="Times New Roman" w:hAnsi="Times New Roman" w:cs="Times New Roman"/>
+                <w:spacing w:val="-1"/>
+              </w:rPr>
+              <w:t>Devarakonda</w:t>
+            </w:r>
+            <w:proofErr w:type="spellEnd"/>
           </w:p>
         </w:tc>
         <w:tc>
@@ -687,6 +713,13 @@
                 <w:spacing w:val="-1"/>
               </w:rPr>
             </w:pPr>
+            <w:r>
+              <w:rPr>
+                <w:rFonts w:ascii="Times New Roman" w:eastAsia="Times New Roman" w:hAnsi="Times New Roman" w:cs="Times New Roman"/>
+                <w:spacing w:val="-1"/>
+              </w:rPr>
+              <w:t>Backend Dev</w:t>
+            </w:r>
           </w:p>
         </w:tc>
       </w:tr>
@@ -705,6 +738,31 @@
                 <w:spacing w:val="-1"/>
               </w:rPr>
             </w:pPr>
+            <w:proofErr w:type="spellStart"/>
+            <w:r>
+              <w:rPr>
+                <w:rFonts w:ascii="Times New Roman" w:eastAsia="Times New Roman" w:hAnsi="Times New Roman" w:cs="Times New Roman"/>
+                <w:spacing w:val="-1"/>
+              </w:rPr>
+              <w:t>Arhaan</w:t>
+            </w:r>
+            <w:proofErr w:type="spellEnd"/>
+            <w:r>
+              <w:rPr>
+                <w:rFonts w:ascii="Times New Roman" w:eastAsia="Times New Roman" w:hAnsi="Times New Roman" w:cs="Times New Roman"/>
+                <w:spacing w:val="-1"/>
+              </w:rPr>
+              <w:t xml:space="preserve"> </w:t>
+            </w:r>
+            <w:proofErr w:type="spellStart"/>
+            <w:r>
+              <w:rPr>
+                <w:rFonts w:ascii="Times New Roman" w:eastAsia="Times New Roman" w:hAnsi="Times New Roman" w:cs="Times New Roman"/>
+                <w:spacing w:val="-1"/>
+              </w:rPr>
+              <w:t>Khaku</w:t>
+            </w:r>
+            <w:proofErr w:type="spellEnd"/>
           </w:p>
         </w:tc>
         <w:tc>
@@ -718,6 +776,13 @@
                 <w:spacing w:val="-1"/>
               </w:rPr>
             </w:pPr>
+            <w:r>
+              <w:rPr>
+                <w:rFonts w:ascii="Times New Roman" w:eastAsia="Times New Roman" w:hAnsi="Times New Roman" w:cs="Times New Roman"/>
+                <w:spacing w:val="-1"/>
+              </w:rPr>
+              <w:t>Frontend Dev</w:t>
+            </w:r>
           </w:p>
         </w:tc>
       </w:tr>
@@ -736,6 +801,31 @@
                 <w:spacing w:val="-1"/>
               </w:rPr>
             </w:pPr>
+            <w:proofErr w:type="spellStart"/>
+            <w:r>
+              <w:rPr>
+                <w:rFonts w:ascii="Times New Roman" w:eastAsia="Times New Roman" w:hAnsi="Times New Roman" w:cs="Times New Roman"/>
+                <w:spacing w:val="-1"/>
+              </w:rPr>
+              <w:t>Mrunal</w:t>
+            </w:r>
+            <w:proofErr w:type="spellEnd"/>
+            <w:r>
+              <w:rPr>
+                <w:rFonts w:ascii="Times New Roman" w:eastAsia="Times New Roman" w:hAnsi="Times New Roman" w:cs="Times New Roman"/>
+                <w:spacing w:val="-1"/>
+              </w:rPr>
+              <w:t xml:space="preserve"> </w:t>
+            </w:r>
+            <w:proofErr w:type="spellStart"/>
+            <w:r>
+              <w:rPr>
+                <w:rFonts w:ascii="Times New Roman" w:eastAsia="Times New Roman" w:hAnsi="Times New Roman" w:cs="Times New Roman"/>
+                <w:spacing w:val="-1"/>
+              </w:rPr>
+              <w:t>Mustapure</w:t>
+            </w:r>
+            <w:proofErr w:type="spellEnd"/>
           </w:p>
         </w:tc>
         <w:tc>
@@ -749,6 +839,13 @@
                 <w:spacing w:val="-1"/>
               </w:rPr>
             </w:pPr>
+            <w:r>
+              <w:rPr>
+                <w:rFonts w:ascii="Times New Roman" w:eastAsia="Times New Roman" w:hAnsi="Times New Roman" w:cs="Times New Roman"/>
+                <w:spacing w:val="-1"/>
+              </w:rPr>
+              <w:t>Frontend Dev</w:t>
+            </w:r>
           </w:p>
         </w:tc>
       </w:tr>
@@ -767,6 +864,31 @@
                 <w:spacing w:val="-1"/>
               </w:rPr>
             </w:pPr>
+            <w:proofErr w:type="spellStart"/>
+            <w:r>
+              <w:rPr>
+                <w:rFonts w:ascii="Times New Roman" w:eastAsia="Times New Roman" w:hAnsi="Times New Roman" w:cs="Times New Roman"/>
+                <w:spacing w:val="-1"/>
+              </w:rPr>
+              <w:t>Danylo</w:t>
+            </w:r>
+            <w:proofErr w:type="spellEnd"/>
+            <w:r>
+              <w:rPr>
+                <w:rFonts w:ascii="Times New Roman" w:eastAsia="Times New Roman" w:hAnsi="Times New Roman" w:cs="Times New Roman"/>
+                <w:spacing w:val="-1"/>
+              </w:rPr>
+              <w:t xml:space="preserve"> </w:t>
+            </w:r>
+            <w:proofErr w:type="spellStart"/>
+            <w:r>
+              <w:rPr>
+                <w:rFonts w:ascii="Times New Roman" w:eastAsia="Times New Roman" w:hAnsi="Times New Roman" w:cs="Times New Roman"/>
+                <w:spacing w:val="-1"/>
+              </w:rPr>
+              <w:t>Chelyuk</w:t>
+            </w:r>
+            <w:proofErr w:type="spellEnd"/>
           </w:p>
         </w:tc>
         <w:tc>
@@ -780,6 +902,13 @@
                 <w:spacing w:val="-1"/>
               </w:rPr>
             </w:pPr>
+            <w:r>
+              <w:rPr>
+                <w:rFonts w:ascii="Times New Roman" w:eastAsia="Times New Roman" w:hAnsi="Times New Roman" w:cs="Times New Roman"/>
+                <w:spacing w:val="-1"/>
+              </w:rPr>
+              <w:t>Undecided</w:t>
+            </w:r>
           </w:p>
         </w:tc>
       </w:tr>
@@ -894,7 +1023,7 @@
           <w:szCs w:val="34"/>
         </w:rPr>
         <w:drawing>
-          <wp:inline distT="0" distB="0" distL="0" distR="0">
+          <wp:inline distT="0" distB="0" distL="0" distR="0" wp14:anchorId="1E0AA47B" wp14:editId="1954C1B3">
             <wp:extent cx="185738" cy="185738"/>
             <wp:effectExtent l="0" t="0" r="5080" b="5080"/>
             <wp:docPr id="459473846" name="Picture 2" descr=":pencil2:"/>
@@ -1075,7 +1204,7 @@
                 <w:rFonts w:ascii="Times New Roman" w:eastAsia="Times New Roman" w:hAnsi="Times New Roman" w:cs="Times New Roman"/>
                 <w:spacing w:val="-1"/>
               </w:rPr>
-              <w:t>e.g., Bugs</w:t>
+              <w:t>Create UML, DFD0, DFD1 and issues</w:t>
             </w:r>
           </w:p>
         </w:tc>
@@ -1131,6 +1260,22 @@
               </w:rPr>
               <w:t xml:space="preserve"> </w:t>
             </w:r>
+            <w:r>
+              <w:rPr>
+                <w:rFonts w:ascii="Times New Roman" w:eastAsia="Times New Roman" w:hAnsi="Times New Roman" w:cs="Times New Roman"/>
+                <w:spacing w:val="-1"/>
+              </w:rPr>
+              <w:t xml:space="preserve">Adding files, updating readme, </w:t>
+            </w:r>
+            <w:proofErr w:type="spellStart"/>
+            <w:r>
+              <w:rPr>
+                <w:rFonts w:ascii="Times New Roman" w:eastAsia="Times New Roman" w:hAnsi="Times New Roman" w:cs="Times New Roman"/>
+                <w:spacing w:val="-1"/>
+              </w:rPr>
+              <w:t>etc</w:t>
+            </w:r>
+            <w:proofErr w:type="spellEnd"/>
           </w:p>
         </w:tc>
       </w:tr>
@@ -1174,6 +1319,13 @@
                 <w:spacing w:val="-1"/>
               </w:rPr>
             </w:pPr>
+            <w:r>
+              <w:rPr>
+                <w:rFonts w:ascii="Times New Roman" w:eastAsia="Times New Roman" w:hAnsi="Times New Roman" w:cs="Times New Roman"/>
+                <w:spacing w:val="-1"/>
+              </w:rPr>
+              <w:t>None</w:t>
+            </w:r>
           </w:p>
         </w:tc>
       </w:tr>
@@ -1217,6 +1369,13 @@
                 <w:spacing w:val="-1"/>
               </w:rPr>
             </w:pPr>
+            <w:r>
+              <w:rPr>
+                <w:rFonts w:ascii="Times New Roman" w:eastAsia="Times New Roman" w:hAnsi="Times New Roman" w:cs="Times New Roman"/>
+                <w:spacing w:val="-1"/>
+              </w:rPr>
+              <w:t>5</w:t>
+            </w:r>
           </w:p>
         </w:tc>
       </w:tr>
@@ -1274,6 +1433,13 @@
               </w:rPr>
               <w:t xml:space="preserve"> </w:t>
             </w:r>
+            <w:r>
+              <w:rPr>
+                <w:rFonts w:ascii="Times New Roman" w:eastAsia="Times New Roman" w:hAnsi="Times New Roman" w:cs="Times New Roman"/>
+                <w:spacing w:val="-1"/>
+              </w:rPr>
+              <w:t xml:space="preserve">In this week, we created the UML diagram, DFD0 and DFD1 and updated it on our repository. We also updated the README. </w:t>
+            </w:r>
           </w:p>
         </w:tc>
       </w:tr>
@@ -1300,7 +1466,6 @@
           <w:sz w:val="27"/>
           <w:szCs w:val="27"/>
         </w:rPr>
-        <w:lastRenderedPageBreak/>
         <w:t>Details</w:t>
       </w:r>
       <w:r>
@@ -1390,6 +1555,28 @@
               </w:rPr>
               <w:t xml:space="preserve"> </w:t>
             </w:r>
+            <w:r>
+              <w:rPr>
+                <w:rFonts w:ascii="Times New Roman" w:eastAsia="Times New Roman" w:hAnsi="Times New Roman" w:cs="Times New Roman"/>
+                <w:spacing w:val="-1"/>
+              </w:rPr>
+              <w:t>7</w:t>
+            </w:r>
+            <w:r>
+              <w:rPr>
+                <w:rFonts w:ascii="Times New Roman" w:eastAsia="Times New Roman" w:hAnsi="Times New Roman" w:cs="Times New Roman"/>
+                <w:spacing w:val="-1"/>
+                <w:vertAlign w:val="superscript"/>
+              </w:rPr>
+              <w:t>th</w:t>
+            </w:r>
+            <w:r>
+              <w:rPr>
+                <w:rFonts w:ascii="Times New Roman" w:eastAsia="Times New Roman" w:hAnsi="Times New Roman" w:cs="Times New Roman"/>
+                <w:spacing w:val="-1"/>
+              </w:rPr>
+              <w:t xml:space="preserve"> Feb</w:t>
+            </w:r>
           </w:p>
         </w:tc>
       </w:tr>
@@ -1414,6 +1601,7 @@
                 <w:bCs/>
                 <w:spacing w:val="-1"/>
               </w:rPr>
+              <w:lastRenderedPageBreak/>
               <w:t>End date</w:t>
             </w:r>
           </w:p>
@@ -1430,6 +1618,28 @@
                 <w:spacing w:val="-1"/>
               </w:rPr>
             </w:pPr>
+            <w:r>
+              <w:rPr>
+                <w:rFonts w:ascii="Times New Roman" w:eastAsia="Times New Roman" w:hAnsi="Times New Roman" w:cs="Times New Roman"/>
+                <w:spacing w:val="-1"/>
+              </w:rPr>
+              <w:t>13</w:t>
+            </w:r>
+            <w:r>
+              <w:rPr>
+                <w:rFonts w:ascii="Times New Roman" w:eastAsia="Times New Roman" w:hAnsi="Times New Roman" w:cs="Times New Roman"/>
+                <w:spacing w:val="-1"/>
+                <w:vertAlign w:val="superscript"/>
+              </w:rPr>
+              <w:t>th</w:t>
+            </w:r>
+            <w:r>
+              <w:rPr>
+                <w:rFonts w:ascii="Times New Roman" w:eastAsia="Times New Roman" w:hAnsi="Times New Roman" w:cs="Times New Roman"/>
+                <w:spacing w:val="-1"/>
+              </w:rPr>
+              <w:t xml:space="preserve"> Feb</w:t>
+            </w:r>
           </w:p>
         </w:tc>
       </w:tr>
@@ -1484,6 +1694,13 @@
               </w:rPr>
               <w:t xml:space="preserve"> </w:t>
             </w:r>
+            <w:r>
+              <w:rPr>
+                <w:rFonts w:ascii="Times New Roman" w:eastAsia="Times New Roman" w:hAnsi="Times New Roman" w:cs="Times New Roman"/>
+                <w:spacing w:val="-1"/>
+              </w:rPr>
+              <w:t>Starting the coding process</w:t>
+            </w:r>
           </w:p>
         </w:tc>
       </w:tr>
@@ -1504,12 +1721,59 @@
             </w:pPr>
             <w:r>
               <w:rPr>
+                <w:color w:val="000000"/>
+                <w:sz w:val="18"/>
+                <w:szCs w:val="18"/>
+              </w:rPr>
+              <w:t>Team Capacity</w:t>
+            </w:r>
+          </w:p>
+        </w:tc>
+        <w:tc>
+          <w:tcPr>
+            <w:tcW w:w="5811" w:type="dxa"/>
+          </w:tcPr>
+          <w:p>
+            <w:pPr>
+              <w:rPr>
+                <w:rFonts w:ascii="Times New Roman" w:eastAsia="Times New Roman" w:hAnsi="Times New Roman" w:cs="Times New Roman"/>
+                <w:spacing w:val="-1"/>
+              </w:rPr>
+            </w:pPr>
+            <w:r>
+              <w:rPr>
+                <w:color w:val="000000"/>
+                <w:sz w:val="18"/>
+                <w:szCs w:val="18"/>
+              </w:rPr>
+              <w:t>16 hours/week</w:t>
+            </w:r>
+          </w:p>
+        </w:tc>
+      </w:tr>
+      <w:tr>
+        <w:tc>
+          <w:tcPr>
+            <w:tcW w:w="2122" w:type="dxa"/>
+            <w:shd w:val="clear" w:color="auto" w:fill="FFFAE6"/>
+          </w:tcPr>
+          <w:p>
+            <w:pPr>
+              <w:rPr>
                 <w:rFonts w:ascii="Times New Roman" w:eastAsia="Times New Roman" w:hAnsi="Times New Roman" w:cs="Times New Roman"/>
                 <w:b/>
                 <w:bCs/>
                 <w:spacing w:val="-1"/>
               </w:rPr>
-              <w:t>Team capacity</w:t>
+            </w:pPr>
+            <w:r>
+              <w:rPr>
+                <w:rFonts w:ascii="Times New Roman" w:eastAsia="Times New Roman" w:hAnsi="Times New Roman" w:cs="Times New Roman"/>
+                <w:b/>
+                <w:bCs/>
+                <w:spacing w:val="-1"/>
+              </w:rPr>
+              <w:t>Issues capacity</w:t>
             </w:r>
           </w:p>
         </w:tc>
@@ -1524,6 +1788,13 @@
                 <w:spacing w:val="-1"/>
               </w:rPr>
             </w:pPr>
+            <w:r>
+              <w:rPr>
+                <w:rFonts w:ascii="Times New Roman" w:eastAsia="Times New Roman" w:hAnsi="Times New Roman" w:cs="Times New Roman"/>
+                <w:spacing w:val="-1"/>
+              </w:rPr>
+              <w:t>No issues remaining right now.</w:t>
+            </w:r>
           </w:p>
         </w:tc>
       </w:tr>
@@ -1549,7 +1820,7 @@
                 <w:bCs/>
                 <w:spacing w:val="-1"/>
               </w:rPr>
-              <w:t>Issues capacity</w:t>
+              <w:t>Individual capacity</w:t>
             </w:r>
           </w:p>
         </w:tc>
@@ -1557,6 +1828,174 @@
           <w:tcPr>
             <w:tcW w:w="5811" w:type="dxa"/>
           </w:tcPr>
+          <w:p>
+            <w:pPr>
+              <w:rPr>
+                <w:spacing w:val="-1"/>
+              </w:rPr>
+            </w:pPr>
+            <w:r>
+              <w:rPr>
+                <w:rFonts w:ascii="Times New Roman" w:eastAsia="Times New Roman" w:hAnsi="Times New Roman" w:cs="Times New Roman"/>
+                <w:spacing w:val="-1"/>
+              </w:rPr>
+              <w:t xml:space="preserve"> </w:t>
+            </w:r>
+            <w:proofErr w:type="spellStart"/>
+            <w:r>
+              <w:rPr>
+                <w:spacing w:val="-1"/>
+              </w:rPr>
+              <w:t>Mrunal</w:t>
+            </w:r>
+            <w:proofErr w:type="spellEnd"/>
+            <w:r>
+              <w:rPr>
+                <w:spacing w:val="-1"/>
+              </w:rPr>
+              <w:t> </w:t>
+            </w:r>
+            <w:proofErr w:type="spellStart"/>
+            <w:r>
+              <w:rPr>
+                <w:spacing w:val="-1"/>
+              </w:rPr>
+              <w:t>Mustapure</w:t>
+            </w:r>
+            <w:proofErr w:type="spellEnd"/>
+            <w:r>
+              <w:rPr>
+                <w:spacing w:val="-1"/>
+              </w:rPr>
+              <w:t>: 4 hours/week </w:t>
+            </w:r>
+          </w:p>
+          <w:p>
+            <w:pPr>
+              <w:rPr>
+                <w:rFonts w:ascii="Times New Roman" w:eastAsia="Times New Roman" w:hAnsi="Times New Roman" w:cs="Times New Roman"/>
+                <w:spacing w:val="-1"/>
+              </w:rPr>
+            </w:pPr>
+            <w:proofErr w:type="spellStart"/>
+            <w:r>
+              <w:rPr>
+                <w:rFonts w:ascii="Times New Roman" w:eastAsia="Times New Roman" w:hAnsi="Times New Roman" w:cs="Times New Roman"/>
+                <w:spacing w:val="-1"/>
+              </w:rPr>
+              <w:t>Arhaan</w:t>
+            </w:r>
+            <w:proofErr w:type="spellEnd"/>
+            <w:r>
+              <w:rPr>
+                <w:rFonts w:ascii="Times New Roman" w:eastAsia="Times New Roman" w:hAnsi="Times New Roman" w:cs="Times New Roman"/>
+                <w:spacing w:val="-1"/>
+              </w:rPr>
+              <w:t> </w:t>
+            </w:r>
+            <w:proofErr w:type="spellStart"/>
+            <w:r>
+              <w:rPr>
+                <w:rFonts w:ascii="Times New Roman" w:eastAsia="Times New Roman" w:hAnsi="Times New Roman" w:cs="Times New Roman"/>
+                <w:spacing w:val="-1"/>
+              </w:rPr>
+              <w:t>Khaku</w:t>
+            </w:r>
+            <w:proofErr w:type="spellEnd"/>
+            <w:r>
+              <w:rPr>
+                <w:rFonts w:ascii="Times New Roman" w:eastAsia="Times New Roman" w:hAnsi="Times New Roman" w:cs="Times New Roman"/>
+                <w:spacing w:val="-1"/>
+              </w:rPr>
+              <w:t>: 4 hours/week </w:t>
+            </w:r>
+          </w:p>
+          <w:p>
+            <w:pPr>
+              <w:rPr>
+                <w:rFonts w:ascii="Times New Roman" w:eastAsia="Times New Roman" w:hAnsi="Times New Roman" w:cs="Times New Roman"/>
+                <w:spacing w:val="-1"/>
+              </w:rPr>
+            </w:pPr>
+            <w:r>
+              <w:rPr>
+                <w:rFonts w:ascii="Times New Roman" w:eastAsia="Times New Roman" w:hAnsi="Times New Roman" w:cs="Times New Roman"/>
+                <w:spacing w:val="-1"/>
+              </w:rPr>
+              <w:t>Apoorva </w:t>
+            </w:r>
+            <w:proofErr w:type="spellStart"/>
+            <w:r>
+              <w:rPr>
+                <w:rFonts w:ascii="Times New Roman" w:eastAsia="Times New Roman" w:hAnsi="Times New Roman" w:cs="Times New Roman"/>
+                <w:spacing w:val="-1"/>
+              </w:rPr>
+              <w:t>Devarakonda</w:t>
+            </w:r>
+            <w:proofErr w:type="spellEnd"/>
+            <w:r>
+              <w:rPr>
+                <w:rFonts w:ascii="Times New Roman" w:eastAsia="Times New Roman" w:hAnsi="Times New Roman" w:cs="Times New Roman"/>
+                <w:spacing w:val="-1"/>
+              </w:rPr>
+              <w:t>: 4 hours/week</w:t>
+            </w:r>
+          </w:p>
+          <w:p>
+            <w:pPr>
+              <w:rPr>
+                <w:rFonts w:ascii="Times New Roman" w:eastAsia="Times New Roman" w:hAnsi="Times New Roman" w:cs="Times New Roman"/>
+                <w:spacing w:val="-1"/>
+              </w:rPr>
+            </w:pPr>
+            <w:r>
+              <w:rPr>
+                <w:rFonts w:ascii="Times New Roman" w:eastAsia="Times New Roman" w:hAnsi="Times New Roman" w:cs="Times New Roman"/>
+                <w:spacing w:val="-1"/>
+              </w:rPr>
+              <w:t>Anand: 4 hours/week </w:t>
+            </w:r>
+          </w:p>
+          <w:p>
+            <w:pPr>
+              <w:rPr>
+                <w:rFonts w:ascii="Times New Roman" w:eastAsia="Times New Roman" w:hAnsi="Times New Roman" w:cs="Times New Roman"/>
+                <w:spacing w:val="-1"/>
+              </w:rPr>
+            </w:pPr>
+            <w:proofErr w:type="spellStart"/>
+            <w:r>
+              <w:rPr>
+                <w:rFonts w:ascii="Times New Roman" w:eastAsia="Times New Roman" w:hAnsi="Times New Roman" w:cs="Times New Roman"/>
+                <w:spacing w:val="-1"/>
+              </w:rPr>
+              <w:t>Danylo</w:t>
+            </w:r>
+            <w:proofErr w:type="spellEnd"/>
+            <w:r>
+              <w:rPr>
+                <w:rFonts w:ascii="Times New Roman" w:eastAsia="Times New Roman" w:hAnsi="Times New Roman" w:cs="Times New Roman"/>
+                <w:spacing w:val="-1"/>
+              </w:rPr>
+              <w:t> </w:t>
+            </w:r>
+            <w:proofErr w:type="spellStart"/>
+            <w:r>
+              <w:rPr>
+                <w:rFonts w:ascii="Times New Roman" w:eastAsia="Times New Roman" w:hAnsi="Times New Roman" w:cs="Times New Roman"/>
+                <w:spacing w:val="-1"/>
+              </w:rPr>
+              <w:t>Chelyuk</w:t>
+            </w:r>
+            <w:proofErr w:type="spellEnd"/>
+            <w:r>
+              <w:rPr>
+                <w:rFonts w:ascii="Times New Roman" w:eastAsia="Times New Roman" w:hAnsi="Times New Roman" w:cs="Times New Roman"/>
+                <w:spacing w:val="-1"/>
+              </w:rPr>
+              <w:t>: unknown </w:t>
+            </w:r>
+          </w:p>
           <w:p>
             <w:pPr>
               <w:rPr>
@@ -1589,8 +2028,18 @@
                 <w:bCs/>
                 <w:spacing w:val="-1"/>
               </w:rPr>
-              <w:t>Individual capacity</w:t>
-            </w:r>
+              <w:t>Potential risks</w:t>
+            </w:r>
+          </w:p>
+          <w:p>
+            <w:pPr>
+              <w:rPr>
+                <w:rFonts w:ascii="Times New Roman" w:eastAsia="Times New Roman" w:hAnsi="Times New Roman" w:cs="Times New Roman"/>
+                <w:b/>
+                <w:bCs/>
+                <w:spacing w:val="-1"/>
+              </w:rPr>
+            </w:pPr>
           </w:p>
         </w:tc>
         <w:tc>
@@ -1609,76 +2058,8 @@
                 <w:rFonts w:ascii="Times New Roman" w:eastAsia="Times New Roman" w:hAnsi="Times New Roman" w:cs="Times New Roman"/>
                 <w:spacing w:val="-1"/>
               </w:rPr>
-              <w:t xml:space="preserve"> Member 1</w:t>
-            </w:r>
-          </w:p>
-          <w:p>
-            <w:pPr>
-              <w:rPr>
-                <w:rFonts w:ascii="Times New Roman" w:eastAsia="Times New Roman" w:hAnsi="Times New Roman" w:cs="Times New Roman"/>
-                <w:spacing w:val="-1"/>
-              </w:rPr>
-            </w:pPr>
-            <w:r>
-              <w:rPr>
-                <w:rFonts w:ascii="Times New Roman" w:eastAsia="Times New Roman" w:hAnsi="Times New Roman" w:cs="Times New Roman"/>
-                <w:spacing w:val="-1"/>
-              </w:rPr>
-              <w:t xml:space="preserve"> Member 2</w:t>
-            </w:r>
-          </w:p>
-          <w:p>
-            <w:pPr>
-              <w:rPr>
-                <w:rFonts w:ascii="Times New Roman" w:eastAsia="Times New Roman" w:hAnsi="Times New Roman" w:cs="Times New Roman"/>
-                <w:spacing w:val="-1"/>
-              </w:rPr>
-            </w:pPr>
-            <w:r>
-              <w:rPr>
-                <w:rFonts w:ascii="Times New Roman" w:eastAsia="Times New Roman" w:hAnsi="Times New Roman" w:cs="Times New Roman"/>
-                <w:spacing w:val="-1"/>
-              </w:rPr>
-              <w:t xml:space="preserve"> Member 3</w:t>
-            </w:r>
-          </w:p>
-          <w:p>
-            <w:pPr>
-              <w:rPr>
-                <w:rFonts w:ascii="Times New Roman" w:eastAsia="Times New Roman" w:hAnsi="Times New Roman" w:cs="Times New Roman"/>
-                <w:spacing w:val="-1"/>
-              </w:rPr>
-            </w:pPr>
-            <w:r>
-              <w:rPr>
-                <w:rFonts w:ascii="Times New Roman" w:eastAsia="Times New Roman" w:hAnsi="Times New Roman" w:cs="Times New Roman"/>
-                <w:spacing w:val="-1"/>
-              </w:rPr>
-              <w:t xml:space="preserve"> Member 4</w:t>
-            </w:r>
-          </w:p>
-          <w:p>
-            <w:pPr>
-              <w:rPr>
-                <w:rFonts w:ascii="Times New Roman" w:eastAsia="Times New Roman" w:hAnsi="Times New Roman" w:cs="Times New Roman"/>
-                <w:spacing w:val="-1"/>
-              </w:rPr>
-            </w:pPr>
-            <w:r>
-              <w:rPr>
-                <w:rFonts w:ascii="Times New Roman" w:eastAsia="Times New Roman" w:hAnsi="Times New Roman" w:cs="Times New Roman"/>
-                <w:spacing w:val="-1"/>
-              </w:rPr>
-              <w:t xml:space="preserve"> Member 5</w:t>
-            </w:r>
-          </w:p>
-          <w:p>
-            <w:pPr>
-              <w:rPr>
-                <w:rFonts w:ascii="Times New Roman" w:eastAsia="Times New Roman" w:hAnsi="Times New Roman" w:cs="Times New Roman"/>
-                <w:spacing w:val="-1"/>
-              </w:rPr>
-            </w:pPr>
+              <w:t>None</w:t>
+            </w:r>
           </w:p>
         </w:tc>
       </w:tr>
@@ -1704,7 +2085,7 @@
                 <w:bCs/>
                 <w:spacing w:val="-1"/>
               </w:rPr>
-              <w:t>Potential risks</w:t>
+              <w:t>Mitigations</w:t>
             </w:r>
           </w:p>
           <w:p>
@@ -1729,56 +2110,13 @@
                 <w:spacing w:val="-1"/>
               </w:rPr>
             </w:pPr>
-          </w:p>
-        </w:tc>
-      </w:tr>
-      <w:tr>
-        <w:tc>
-          <w:tcPr>
-            <w:tcW w:w="2122" w:type="dxa"/>
-            <w:shd w:val="clear" w:color="auto" w:fill="FFFAE6"/>
-          </w:tcPr>
-          <w:p>
-            <w:pPr>
-              <w:rPr>
-                <w:rFonts w:ascii="Times New Roman" w:eastAsia="Times New Roman" w:hAnsi="Times New Roman" w:cs="Times New Roman"/>
-                <w:b/>
-                <w:bCs/>
-                <w:spacing w:val="-1"/>
-              </w:rPr>
-            </w:pPr>
-            <w:r>
-              <w:rPr>
-                <w:rFonts w:ascii="Times New Roman" w:eastAsia="Times New Roman" w:hAnsi="Times New Roman" w:cs="Times New Roman"/>
-                <w:b/>
-                <w:bCs/>
-                <w:spacing w:val="-1"/>
-              </w:rPr>
-              <w:t>Mitigations</w:t>
-            </w:r>
-          </w:p>
-          <w:p>
-            <w:pPr>
-              <w:rPr>
-                <w:rFonts w:ascii="Times New Roman" w:eastAsia="Times New Roman" w:hAnsi="Times New Roman" w:cs="Times New Roman"/>
-                <w:b/>
-                <w:bCs/>
-                <w:spacing w:val="-1"/>
-              </w:rPr>
-            </w:pPr>
-          </w:p>
-        </w:tc>
-        <w:tc>
-          <w:tcPr>
-            <w:tcW w:w="5811" w:type="dxa"/>
-          </w:tcPr>
-          <w:p>
-            <w:pPr>
-              <w:rPr>
-                <w:rFonts w:ascii="Times New Roman" w:eastAsia="Times New Roman" w:hAnsi="Times New Roman" w:cs="Times New Roman"/>
-                <w:spacing w:val="-1"/>
-              </w:rPr>
-            </w:pPr>
+            <w:r>
+              <w:rPr>
+                <w:rFonts w:ascii="Times New Roman" w:eastAsia="Times New Roman" w:hAnsi="Times New Roman" w:cs="Times New Roman"/>
+                <w:spacing w:val="-1"/>
+              </w:rPr>
+              <w:t>None</w:t>
+            </w:r>
           </w:p>
         </w:tc>
       </w:tr>
@@ -1853,7 +2191,7 @@
           <w:szCs w:val="34"/>
         </w:rPr>
         <w:drawing>
-          <wp:inline distT="0" distB="0" distL="0" distR="0">
+          <wp:inline distT="0" distB="0" distL="0" distR="0" wp14:anchorId="6397C0A6" wp14:editId="4FC68B3A">
             <wp:extent cx="178594" cy="178594"/>
             <wp:effectExtent l="0" t="0" r="0" b="0"/>
             <wp:docPr id="306956271" name="Picture 1" descr=":books:"/>
@@ -1935,6 +2273,36 @@
           <w:spacing w:val="-1"/>
         </w:rPr>
       </w:pPr>
+      <w:proofErr w:type="spellStart"/>
+      <w:r>
+        <w:rPr>
+          <w:rFonts w:ascii="Times New Roman" w:eastAsia="Times New Roman" w:hAnsi="Times New Roman" w:cs="Times New Roman"/>
+          <w:spacing w:val="-1"/>
+        </w:rPr>
+        <w:t>Github</w:t>
+      </w:r>
+      <w:proofErr w:type="spellEnd"/>
+    </w:p>
+    <w:p>
+      <w:pPr>
+        <w:numPr>
+          <w:ilvl w:val="0"/>
+          <w:numId w:val="5"/>
+        </w:numPr>
+        <w:rPr>
+          <w:rFonts w:ascii="Times New Roman" w:eastAsia="Times New Roman" w:hAnsi="Times New Roman" w:cs="Times New Roman"/>
+          <w:spacing w:val="-1"/>
+        </w:rPr>
+      </w:pPr>
+      <w:proofErr w:type="spellStart"/>
+      <w:r>
+        <w:rPr>
+          <w:rFonts w:ascii="Times New Roman" w:eastAsia="Times New Roman" w:hAnsi="Times New Roman" w:cs="Times New Roman"/>
+          <w:spacing w:val="-1"/>
+        </w:rPr>
+        <w:t>FigJam</w:t>
+      </w:r>
+      <w:proofErr w:type="spellEnd"/>
     </w:p>
     <w:p>
       <w:pPr>
@@ -3285,7 +3653,6 @@
   <w:style w:type="character" w:default="1" w:styleId="DefaultParagraphFont">
     <w:name w:val="Default Paragraph Font"/>
     <w:uiPriority w:val="1"/>
-    <w:semiHidden/>
     <w:unhideWhenUsed/>
   </w:style>
   <w:style w:type="table" w:default="1" w:styleId="TableNormal">

</xml_diff>

<commit_message>
Scrum week 2 updated (#17)
</commit_message>
<xml_diff>
--- a/Scrum_Meetings/scrum-week2.docx
+++ b/Scrum_Meetings/scrum-week2.docx
@@ -20,7 +20,13 @@
         <w:t> </w:t>
       </w:r>
       <w:r>
-        <w:t>SCRUM MEETING WEEK ()</w:t>
+        <w:t>SCRUM MEETING WEEK (</w:t>
+      </w:r>
+      <w:r>
+        <w:t>2</w:t>
+      </w:r>
+      <w:r>
+        <w:t>)</w:t>
       </w:r>
     </w:p>
     <w:p>
@@ -92,7 +98,7 @@
           <w:szCs w:val="34"/>
         </w:rPr>
         <w:drawing>
-          <wp:inline distT="0" distB="0" distL="0" distR="0" wp14:anchorId="79682000" wp14:editId="2AA0A4C6">
+          <wp:inline distT="0" distB="0" distL="0" distR="0" wp14:anchorId="378B1459" wp14:editId="6D9869D4">
             <wp:extent cx="157163" cy="157163"/>
             <wp:effectExtent l="0" t="0" r="0" b="0"/>
             <wp:docPr id="1499542647" name="Picture 4" descr=":white_check_mark:"/>
@@ -290,20 +296,12 @@
               </w:rPr>
               <w:t>​​</w:t>
             </w:r>
-          </w:p>
-          <w:p>
-            <w:pPr>
-              <w:rPr>
-                <w:rFonts w:ascii="Times New Roman" w:eastAsia="Times New Roman" w:hAnsi="Times New Roman" w:cs="Times New Roman"/>
-              </w:rPr>
-            </w:pPr>
-          </w:p>
-          <w:p>
-            <w:pPr>
-              <w:rPr>
-                <w:rFonts w:ascii="Times New Roman" w:eastAsia="Times New Roman" w:hAnsi="Times New Roman" w:cs="Times New Roman"/>
-              </w:rPr>
-            </w:pPr>
+            <w:r>
+              <w:rPr>
+                <w:rFonts w:ascii="Times New Roman" w:eastAsia="Times New Roman" w:hAnsi="Times New Roman" w:cs="Times New Roman"/>
+              </w:rPr>
+              <w:t>Understand git commands</w:t>
+            </w:r>
           </w:p>
           <w:p>
             <w:pPr>
@@ -344,6 +342,12 @@
               </w:rPr>
               <w:t>​​</w:t>
             </w:r>
+            <w:r>
+              <w:rPr>
+                <w:rFonts w:ascii="Times New Roman" w:eastAsia="Times New Roman" w:hAnsi="Times New Roman" w:cs="Times New Roman"/>
+              </w:rPr>
+              <w:t>Meeting in Lab 12 on February 7</w:t>
+            </w:r>
           </w:p>
         </w:tc>
         <w:tc>
@@ -362,6 +366,12 @@
                 <w:rFonts w:ascii="Times New Roman" w:eastAsia="Times New Roman" w:hAnsi="Times New Roman" w:cs="Times New Roman"/>
               </w:rPr>
               <w:t>​​</w:t>
+            </w:r>
+            <w:r>
+              <w:rPr>
+                <w:rFonts w:ascii="Times New Roman" w:eastAsia="Times New Roman" w:hAnsi="Times New Roman" w:cs="Times New Roman"/>
+              </w:rPr>
+              <w:t>Meeting in the next lab and discuss further steps.</w:t>
             </w:r>
           </w:p>
         </w:tc>
@@ -436,7 +446,7 @@
           <w:szCs w:val="34"/>
         </w:rPr>
         <w:drawing>
-          <wp:inline distT="0" distB="0" distL="0" distR="0">
+          <wp:inline distT="0" distB="0" distL="0" distR="0" wp14:anchorId="0B20DF82" wp14:editId="072B2A83">
             <wp:extent cx="171450" cy="171450"/>
             <wp:effectExtent l="0" t="0" r="6350" b="6350"/>
             <wp:docPr id="922092399" name="Picture 3" descr=":busts_in_silhouette:"/>
@@ -619,14 +629,14 @@
                 <w:rFonts w:ascii="Times New Roman" w:eastAsia="Times New Roman" w:hAnsi="Times New Roman" w:cs="Times New Roman"/>
                 <w:spacing w:val="-1"/>
               </w:rPr>
-              <w:t>​​</w:t>
-            </w:r>
-            <w:r>
-              <w:rPr>
-                <w:rFonts w:ascii="Times New Roman" w:eastAsia="Times New Roman" w:hAnsi="Times New Roman" w:cs="Times New Roman"/>
-                <w:spacing w:val="-1"/>
-              </w:rPr>
-              <w:t xml:space="preserve"> </w:t>
+              <w:t xml:space="preserve">​​ </w:t>
+            </w:r>
+            <w:r>
+              <w:rPr>
+                <w:rFonts w:ascii="Times New Roman" w:eastAsia="Times New Roman" w:hAnsi="Times New Roman" w:cs="Times New Roman"/>
+                <w:spacing w:val="-1"/>
+              </w:rPr>
+              <w:t xml:space="preserve">Anand </w:t>
             </w:r>
           </w:p>
         </w:tc>
@@ -654,7 +664,7 @@
                 <w:rFonts w:ascii="Times New Roman" w:eastAsia="Times New Roman" w:hAnsi="Times New Roman" w:cs="Times New Roman"/>
                 <w:spacing w:val="-1"/>
               </w:rPr>
-              <w:t xml:space="preserve"> </w:t>
+              <w:t>Backend Dev</w:t>
             </w:r>
           </w:p>
         </w:tc>
@@ -674,6 +684,22 @@
                 <w:spacing w:val="-1"/>
               </w:rPr>
             </w:pPr>
+            <w:r>
+              <w:rPr>
+                <w:rFonts w:ascii="Times New Roman" w:eastAsia="Times New Roman" w:hAnsi="Times New Roman" w:cs="Times New Roman"/>
+                <w:spacing w:val="-1"/>
+              </w:rPr>
+              <w:t xml:space="preserve">Apoorva </w:t>
+            </w:r>
+            <w:proofErr w:type="spellStart"/>
+            <w:r>
+              <w:rPr>
+                <w:rFonts w:ascii="Times New Roman" w:eastAsia="Times New Roman" w:hAnsi="Times New Roman" w:cs="Times New Roman"/>
+                <w:spacing w:val="-1"/>
+              </w:rPr>
+              <w:t>Devarakonda</w:t>
+            </w:r>
+            <w:proofErr w:type="spellEnd"/>
           </w:p>
         </w:tc>
         <w:tc>
@@ -687,6 +713,13 @@
                 <w:spacing w:val="-1"/>
               </w:rPr>
             </w:pPr>
+            <w:r>
+              <w:rPr>
+                <w:rFonts w:ascii="Times New Roman" w:eastAsia="Times New Roman" w:hAnsi="Times New Roman" w:cs="Times New Roman"/>
+                <w:spacing w:val="-1"/>
+              </w:rPr>
+              <w:t>Backend Dev</w:t>
+            </w:r>
           </w:p>
         </w:tc>
       </w:tr>
@@ -705,6 +738,31 @@
                 <w:spacing w:val="-1"/>
               </w:rPr>
             </w:pPr>
+            <w:proofErr w:type="spellStart"/>
+            <w:r>
+              <w:rPr>
+                <w:rFonts w:ascii="Times New Roman" w:eastAsia="Times New Roman" w:hAnsi="Times New Roman" w:cs="Times New Roman"/>
+                <w:spacing w:val="-1"/>
+              </w:rPr>
+              <w:t>Arhaan</w:t>
+            </w:r>
+            <w:proofErr w:type="spellEnd"/>
+            <w:r>
+              <w:rPr>
+                <w:rFonts w:ascii="Times New Roman" w:eastAsia="Times New Roman" w:hAnsi="Times New Roman" w:cs="Times New Roman"/>
+                <w:spacing w:val="-1"/>
+              </w:rPr>
+              <w:t xml:space="preserve"> </w:t>
+            </w:r>
+            <w:proofErr w:type="spellStart"/>
+            <w:r>
+              <w:rPr>
+                <w:rFonts w:ascii="Times New Roman" w:eastAsia="Times New Roman" w:hAnsi="Times New Roman" w:cs="Times New Roman"/>
+                <w:spacing w:val="-1"/>
+              </w:rPr>
+              <w:t>Khaku</w:t>
+            </w:r>
+            <w:proofErr w:type="spellEnd"/>
           </w:p>
         </w:tc>
         <w:tc>
@@ -718,6 +776,13 @@
                 <w:spacing w:val="-1"/>
               </w:rPr>
             </w:pPr>
+            <w:r>
+              <w:rPr>
+                <w:rFonts w:ascii="Times New Roman" w:eastAsia="Times New Roman" w:hAnsi="Times New Roman" w:cs="Times New Roman"/>
+                <w:spacing w:val="-1"/>
+              </w:rPr>
+              <w:t>Frontend Dev</w:t>
+            </w:r>
           </w:p>
         </w:tc>
       </w:tr>
@@ -736,6 +801,31 @@
                 <w:spacing w:val="-1"/>
               </w:rPr>
             </w:pPr>
+            <w:proofErr w:type="spellStart"/>
+            <w:r>
+              <w:rPr>
+                <w:rFonts w:ascii="Times New Roman" w:eastAsia="Times New Roman" w:hAnsi="Times New Roman" w:cs="Times New Roman"/>
+                <w:spacing w:val="-1"/>
+              </w:rPr>
+              <w:t>Mrunal</w:t>
+            </w:r>
+            <w:proofErr w:type="spellEnd"/>
+            <w:r>
+              <w:rPr>
+                <w:rFonts w:ascii="Times New Roman" w:eastAsia="Times New Roman" w:hAnsi="Times New Roman" w:cs="Times New Roman"/>
+                <w:spacing w:val="-1"/>
+              </w:rPr>
+              <w:t xml:space="preserve"> </w:t>
+            </w:r>
+            <w:proofErr w:type="spellStart"/>
+            <w:r>
+              <w:rPr>
+                <w:rFonts w:ascii="Times New Roman" w:eastAsia="Times New Roman" w:hAnsi="Times New Roman" w:cs="Times New Roman"/>
+                <w:spacing w:val="-1"/>
+              </w:rPr>
+              <w:t>Mustapure</w:t>
+            </w:r>
+            <w:proofErr w:type="spellEnd"/>
           </w:p>
         </w:tc>
         <w:tc>
@@ -749,6 +839,13 @@
                 <w:spacing w:val="-1"/>
               </w:rPr>
             </w:pPr>
+            <w:r>
+              <w:rPr>
+                <w:rFonts w:ascii="Times New Roman" w:eastAsia="Times New Roman" w:hAnsi="Times New Roman" w:cs="Times New Roman"/>
+                <w:spacing w:val="-1"/>
+              </w:rPr>
+              <w:t>Frontend Dev</w:t>
+            </w:r>
           </w:p>
         </w:tc>
       </w:tr>
@@ -767,6 +864,31 @@
                 <w:spacing w:val="-1"/>
               </w:rPr>
             </w:pPr>
+            <w:proofErr w:type="spellStart"/>
+            <w:r>
+              <w:rPr>
+                <w:rFonts w:ascii="Times New Roman" w:eastAsia="Times New Roman" w:hAnsi="Times New Roman" w:cs="Times New Roman"/>
+                <w:spacing w:val="-1"/>
+              </w:rPr>
+              <w:t>Danylo</w:t>
+            </w:r>
+            <w:proofErr w:type="spellEnd"/>
+            <w:r>
+              <w:rPr>
+                <w:rFonts w:ascii="Times New Roman" w:eastAsia="Times New Roman" w:hAnsi="Times New Roman" w:cs="Times New Roman"/>
+                <w:spacing w:val="-1"/>
+              </w:rPr>
+              <w:t xml:space="preserve"> </w:t>
+            </w:r>
+            <w:proofErr w:type="spellStart"/>
+            <w:r>
+              <w:rPr>
+                <w:rFonts w:ascii="Times New Roman" w:eastAsia="Times New Roman" w:hAnsi="Times New Roman" w:cs="Times New Roman"/>
+                <w:spacing w:val="-1"/>
+              </w:rPr>
+              <w:t>Chelyuk</w:t>
+            </w:r>
+            <w:proofErr w:type="spellEnd"/>
           </w:p>
         </w:tc>
         <w:tc>
@@ -780,6 +902,13 @@
                 <w:spacing w:val="-1"/>
               </w:rPr>
             </w:pPr>
+            <w:r>
+              <w:rPr>
+                <w:rFonts w:ascii="Times New Roman" w:eastAsia="Times New Roman" w:hAnsi="Times New Roman" w:cs="Times New Roman"/>
+                <w:spacing w:val="-1"/>
+              </w:rPr>
+              <w:t>Undecided</w:t>
+            </w:r>
           </w:p>
         </w:tc>
       </w:tr>
@@ -894,7 +1023,7 @@
           <w:szCs w:val="34"/>
         </w:rPr>
         <w:drawing>
-          <wp:inline distT="0" distB="0" distL="0" distR="0">
+          <wp:inline distT="0" distB="0" distL="0" distR="0" wp14:anchorId="1E0AA47B" wp14:editId="1954C1B3">
             <wp:extent cx="185738" cy="185738"/>
             <wp:effectExtent l="0" t="0" r="5080" b="5080"/>
             <wp:docPr id="459473846" name="Picture 2" descr=":pencil2:"/>
@@ -1075,7 +1204,7 @@
                 <w:rFonts w:ascii="Times New Roman" w:eastAsia="Times New Roman" w:hAnsi="Times New Roman" w:cs="Times New Roman"/>
                 <w:spacing w:val="-1"/>
               </w:rPr>
-              <w:t>e.g., Bugs</w:t>
+              <w:t>Create UML, DFD0, DFD1 and issues</w:t>
             </w:r>
           </w:p>
         </w:tc>
@@ -1131,6 +1260,22 @@
               </w:rPr>
               <w:t xml:space="preserve"> </w:t>
             </w:r>
+            <w:r>
+              <w:rPr>
+                <w:rFonts w:ascii="Times New Roman" w:eastAsia="Times New Roman" w:hAnsi="Times New Roman" w:cs="Times New Roman"/>
+                <w:spacing w:val="-1"/>
+              </w:rPr>
+              <w:t xml:space="preserve">Adding files, updating readme, </w:t>
+            </w:r>
+            <w:proofErr w:type="spellStart"/>
+            <w:r>
+              <w:rPr>
+                <w:rFonts w:ascii="Times New Roman" w:eastAsia="Times New Roman" w:hAnsi="Times New Roman" w:cs="Times New Roman"/>
+                <w:spacing w:val="-1"/>
+              </w:rPr>
+              <w:t>etc</w:t>
+            </w:r>
+            <w:proofErr w:type="spellEnd"/>
           </w:p>
         </w:tc>
       </w:tr>
@@ -1174,6 +1319,13 @@
                 <w:spacing w:val="-1"/>
               </w:rPr>
             </w:pPr>
+            <w:r>
+              <w:rPr>
+                <w:rFonts w:ascii="Times New Roman" w:eastAsia="Times New Roman" w:hAnsi="Times New Roman" w:cs="Times New Roman"/>
+                <w:spacing w:val="-1"/>
+              </w:rPr>
+              <w:t>None</w:t>
+            </w:r>
           </w:p>
         </w:tc>
       </w:tr>
@@ -1217,6 +1369,13 @@
                 <w:spacing w:val="-1"/>
               </w:rPr>
             </w:pPr>
+            <w:r>
+              <w:rPr>
+                <w:rFonts w:ascii="Times New Roman" w:eastAsia="Times New Roman" w:hAnsi="Times New Roman" w:cs="Times New Roman"/>
+                <w:spacing w:val="-1"/>
+              </w:rPr>
+              <w:t>5</w:t>
+            </w:r>
           </w:p>
         </w:tc>
       </w:tr>
@@ -1274,6 +1433,13 @@
               </w:rPr>
               <w:t xml:space="preserve"> </w:t>
             </w:r>
+            <w:r>
+              <w:rPr>
+                <w:rFonts w:ascii="Times New Roman" w:eastAsia="Times New Roman" w:hAnsi="Times New Roman" w:cs="Times New Roman"/>
+                <w:spacing w:val="-1"/>
+              </w:rPr>
+              <w:t xml:space="preserve">In this week, we created the UML diagram, DFD0 and DFD1 and updated it on our repository. We also updated the README. </w:t>
+            </w:r>
           </w:p>
         </w:tc>
       </w:tr>
@@ -1300,7 +1466,6 @@
           <w:sz w:val="27"/>
           <w:szCs w:val="27"/>
         </w:rPr>
-        <w:lastRenderedPageBreak/>
         <w:t>Details</w:t>
       </w:r>
       <w:r>
@@ -1390,6 +1555,28 @@
               </w:rPr>
               <w:t xml:space="preserve"> </w:t>
             </w:r>
+            <w:r>
+              <w:rPr>
+                <w:rFonts w:ascii="Times New Roman" w:eastAsia="Times New Roman" w:hAnsi="Times New Roman" w:cs="Times New Roman"/>
+                <w:spacing w:val="-1"/>
+              </w:rPr>
+              <w:t>7</w:t>
+            </w:r>
+            <w:r>
+              <w:rPr>
+                <w:rFonts w:ascii="Times New Roman" w:eastAsia="Times New Roman" w:hAnsi="Times New Roman" w:cs="Times New Roman"/>
+                <w:spacing w:val="-1"/>
+                <w:vertAlign w:val="superscript"/>
+              </w:rPr>
+              <w:t>th</w:t>
+            </w:r>
+            <w:r>
+              <w:rPr>
+                <w:rFonts w:ascii="Times New Roman" w:eastAsia="Times New Roman" w:hAnsi="Times New Roman" w:cs="Times New Roman"/>
+                <w:spacing w:val="-1"/>
+              </w:rPr>
+              <w:t xml:space="preserve"> Feb</w:t>
+            </w:r>
           </w:p>
         </w:tc>
       </w:tr>
@@ -1414,6 +1601,7 @@
                 <w:bCs/>
                 <w:spacing w:val="-1"/>
               </w:rPr>
+              <w:lastRenderedPageBreak/>
               <w:t>End date</w:t>
             </w:r>
           </w:p>
@@ -1430,6 +1618,28 @@
                 <w:spacing w:val="-1"/>
               </w:rPr>
             </w:pPr>
+            <w:r>
+              <w:rPr>
+                <w:rFonts w:ascii="Times New Roman" w:eastAsia="Times New Roman" w:hAnsi="Times New Roman" w:cs="Times New Roman"/>
+                <w:spacing w:val="-1"/>
+              </w:rPr>
+              <w:t>13</w:t>
+            </w:r>
+            <w:r>
+              <w:rPr>
+                <w:rFonts w:ascii="Times New Roman" w:eastAsia="Times New Roman" w:hAnsi="Times New Roman" w:cs="Times New Roman"/>
+                <w:spacing w:val="-1"/>
+                <w:vertAlign w:val="superscript"/>
+              </w:rPr>
+              <w:t>th</w:t>
+            </w:r>
+            <w:r>
+              <w:rPr>
+                <w:rFonts w:ascii="Times New Roman" w:eastAsia="Times New Roman" w:hAnsi="Times New Roman" w:cs="Times New Roman"/>
+                <w:spacing w:val="-1"/>
+              </w:rPr>
+              <w:t xml:space="preserve"> Feb</w:t>
+            </w:r>
           </w:p>
         </w:tc>
       </w:tr>
@@ -1484,6 +1694,13 @@
               </w:rPr>
               <w:t xml:space="preserve"> </w:t>
             </w:r>
+            <w:r>
+              <w:rPr>
+                <w:rFonts w:ascii="Times New Roman" w:eastAsia="Times New Roman" w:hAnsi="Times New Roman" w:cs="Times New Roman"/>
+                <w:spacing w:val="-1"/>
+              </w:rPr>
+              <w:t>Starting the coding process</w:t>
+            </w:r>
           </w:p>
         </w:tc>
       </w:tr>
@@ -1504,12 +1721,59 @@
             </w:pPr>
             <w:r>
               <w:rPr>
+                <w:color w:val="000000"/>
+                <w:sz w:val="18"/>
+                <w:szCs w:val="18"/>
+              </w:rPr>
+              <w:t>Team Capacity</w:t>
+            </w:r>
+          </w:p>
+        </w:tc>
+        <w:tc>
+          <w:tcPr>
+            <w:tcW w:w="5811" w:type="dxa"/>
+          </w:tcPr>
+          <w:p>
+            <w:pPr>
+              <w:rPr>
+                <w:rFonts w:ascii="Times New Roman" w:eastAsia="Times New Roman" w:hAnsi="Times New Roman" w:cs="Times New Roman"/>
+                <w:spacing w:val="-1"/>
+              </w:rPr>
+            </w:pPr>
+            <w:r>
+              <w:rPr>
+                <w:color w:val="000000"/>
+                <w:sz w:val="18"/>
+                <w:szCs w:val="18"/>
+              </w:rPr>
+              <w:t>16 hours/week</w:t>
+            </w:r>
+          </w:p>
+        </w:tc>
+      </w:tr>
+      <w:tr>
+        <w:tc>
+          <w:tcPr>
+            <w:tcW w:w="2122" w:type="dxa"/>
+            <w:shd w:val="clear" w:color="auto" w:fill="FFFAE6"/>
+          </w:tcPr>
+          <w:p>
+            <w:pPr>
+              <w:rPr>
                 <w:rFonts w:ascii="Times New Roman" w:eastAsia="Times New Roman" w:hAnsi="Times New Roman" w:cs="Times New Roman"/>
                 <w:b/>
                 <w:bCs/>
                 <w:spacing w:val="-1"/>
               </w:rPr>
-              <w:t>Team capacity</w:t>
+            </w:pPr>
+            <w:r>
+              <w:rPr>
+                <w:rFonts w:ascii="Times New Roman" w:eastAsia="Times New Roman" w:hAnsi="Times New Roman" w:cs="Times New Roman"/>
+                <w:b/>
+                <w:bCs/>
+                <w:spacing w:val="-1"/>
+              </w:rPr>
+              <w:t>Issues capacity</w:t>
             </w:r>
           </w:p>
         </w:tc>
@@ -1524,6 +1788,13 @@
                 <w:spacing w:val="-1"/>
               </w:rPr>
             </w:pPr>
+            <w:r>
+              <w:rPr>
+                <w:rFonts w:ascii="Times New Roman" w:eastAsia="Times New Roman" w:hAnsi="Times New Roman" w:cs="Times New Roman"/>
+                <w:spacing w:val="-1"/>
+              </w:rPr>
+              <w:t>No issues remaining right now.</w:t>
+            </w:r>
           </w:p>
         </w:tc>
       </w:tr>
@@ -1549,7 +1820,7 @@
                 <w:bCs/>
                 <w:spacing w:val="-1"/>
               </w:rPr>
-              <w:t>Issues capacity</w:t>
+              <w:t>Individual capacity</w:t>
             </w:r>
           </w:p>
         </w:tc>
@@ -1557,6 +1828,174 @@
           <w:tcPr>
             <w:tcW w:w="5811" w:type="dxa"/>
           </w:tcPr>
+          <w:p>
+            <w:pPr>
+              <w:rPr>
+                <w:spacing w:val="-1"/>
+              </w:rPr>
+            </w:pPr>
+            <w:r>
+              <w:rPr>
+                <w:rFonts w:ascii="Times New Roman" w:eastAsia="Times New Roman" w:hAnsi="Times New Roman" w:cs="Times New Roman"/>
+                <w:spacing w:val="-1"/>
+              </w:rPr>
+              <w:t xml:space="preserve"> </w:t>
+            </w:r>
+            <w:proofErr w:type="spellStart"/>
+            <w:r>
+              <w:rPr>
+                <w:spacing w:val="-1"/>
+              </w:rPr>
+              <w:t>Mrunal</w:t>
+            </w:r>
+            <w:proofErr w:type="spellEnd"/>
+            <w:r>
+              <w:rPr>
+                <w:spacing w:val="-1"/>
+              </w:rPr>
+              <w:t> </w:t>
+            </w:r>
+            <w:proofErr w:type="spellStart"/>
+            <w:r>
+              <w:rPr>
+                <w:spacing w:val="-1"/>
+              </w:rPr>
+              <w:t>Mustapure</w:t>
+            </w:r>
+            <w:proofErr w:type="spellEnd"/>
+            <w:r>
+              <w:rPr>
+                <w:spacing w:val="-1"/>
+              </w:rPr>
+              <w:t>: 4 hours/week </w:t>
+            </w:r>
+          </w:p>
+          <w:p>
+            <w:pPr>
+              <w:rPr>
+                <w:rFonts w:ascii="Times New Roman" w:eastAsia="Times New Roman" w:hAnsi="Times New Roman" w:cs="Times New Roman"/>
+                <w:spacing w:val="-1"/>
+              </w:rPr>
+            </w:pPr>
+            <w:proofErr w:type="spellStart"/>
+            <w:r>
+              <w:rPr>
+                <w:rFonts w:ascii="Times New Roman" w:eastAsia="Times New Roman" w:hAnsi="Times New Roman" w:cs="Times New Roman"/>
+                <w:spacing w:val="-1"/>
+              </w:rPr>
+              <w:t>Arhaan</w:t>
+            </w:r>
+            <w:proofErr w:type="spellEnd"/>
+            <w:r>
+              <w:rPr>
+                <w:rFonts w:ascii="Times New Roman" w:eastAsia="Times New Roman" w:hAnsi="Times New Roman" w:cs="Times New Roman"/>
+                <w:spacing w:val="-1"/>
+              </w:rPr>
+              <w:t> </w:t>
+            </w:r>
+            <w:proofErr w:type="spellStart"/>
+            <w:r>
+              <w:rPr>
+                <w:rFonts w:ascii="Times New Roman" w:eastAsia="Times New Roman" w:hAnsi="Times New Roman" w:cs="Times New Roman"/>
+                <w:spacing w:val="-1"/>
+              </w:rPr>
+              <w:t>Khaku</w:t>
+            </w:r>
+            <w:proofErr w:type="spellEnd"/>
+            <w:r>
+              <w:rPr>
+                <w:rFonts w:ascii="Times New Roman" w:eastAsia="Times New Roman" w:hAnsi="Times New Roman" w:cs="Times New Roman"/>
+                <w:spacing w:val="-1"/>
+              </w:rPr>
+              <w:t>: 4 hours/week </w:t>
+            </w:r>
+          </w:p>
+          <w:p>
+            <w:pPr>
+              <w:rPr>
+                <w:rFonts w:ascii="Times New Roman" w:eastAsia="Times New Roman" w:hAnsi="Times New Roman" w:cs="Times New Roman"/>
+                <w:spacing w:val="-1"/>
+              </w:rPr>
+            </w:pPr>
+            <w:r>
+              <w:rPr>
+                <w:rFonts w:ascii="Times New Roman" w:eastAsia="Times New Roman" w:hAnsi="Times New Roman" w:cs="Times New Roman"/>
+                <w:spacing w:val="-1"/>
+              </w:rPr>
+              <w:t>Apoorva </w:t>
+            </w:r>
+            <w:proofErr w:type="spellStart"/>
+            <w:r>
+              <w:rPr>
+                <w:rFonts w:ascii="Times New Roman" w:eastAsia="Times New Roman" w:hAnsi="Times New Roman" w:cs="Times New Roman"/>
+                <w:spacing w:val="-1"/>
+              </w:rPr>
+              <w:t>Devarakonda</w:t>
+            </w:r>
+            <w:proofErr w:type="spellEnd"/>
+            <w:r>
+              <w:rPr>
+                <w:rFonts w:ascii="Times New Roman" w:eastAsia="Times New Roman" w:hAnsi="Times New Roman" w:cs="Times New Roman"/>
+                <w:spacing w:val="-1"/>
+              </w:rPr>
+              <w:t>: 4 hours/week</w:t>
+            </w:r>
+          </w:p>
+          <w:p>
+            <w:pPr>
+              <w:rPr>
+                <w:rFonts w:ascii="Times New Roman" w:eastAsia="Times New Roman" w:hAnsi="Times New Roman" w:cs="Times New Roman"/>
+                <w:spacing w:val="-1"/>
+              </w:rPr>
+            </w:pPr>
+            <w:r>
+              <w:rPr>
+                <w:rFonts w:ascii="Times New Roman" w:eastAsia="Times New Roman" w:hAnsi="Times New Roman" w:cs="Times New Roman"/>
+                <w:spacing w:val="-1"/>
+              </w:rPr>
+              <w:t>Anand: 4 hours/week </w:t>
+            </w:r>
+          </w:p>
+          <w:p>
+            <w:pPr>
+              <w:rPr>
+                <w:rFonts w:ascii="Times New Roman" w:eastAsia="Times New Roman" w:hAnsi="Times New Roman" w:cs="Times New Roman"/>
+                <w:spacing w:val="-1"/>
+              </w:rPr>
+            </w:pPr>
+            <w:proofErr w:type="spellStart"/>
+            <w:r>
+              <w:rPr>
+                <w:rFonts w:ascii="Times New Roman" w:eastAsia="Times New Roman" w:hAnsi="Times New Roman" w:cs="Times New Roman"/>
+                <w:spacing w:val="-1"/>
+              </w:rPr>
+              <w:t>Danylo</w:t>
+            </w:r>
+            <w:proofErr w:type="spellEnd"/>
+            <w:r>
+              <w:rPr>
+                <w:rFonts w:ascii="Times New Roman" w:eastAsia="Times New Roman" w:hAnsi="Times New Roman" w:cs="Times New Roman"/>
+                <w:spacing w:val="-1"/>
+              </w:rPr>
+              <w:t> </w:t>
+            </w:r>
+            <w:proofErr w:type="spellStart"/>
+            <w:r>
+              <w:rPr>
+                <w:rFonts w:ascii="Times New Roman" w:eastAsia="Times New Roman" w:hAnsi="Times New Roman" w:cs="Times New Roman"/>
+                <w:spacing w:val="-1"/>
+              </w:rPr>
+              <w:t>Chelyuk</w:t>
+            </w:r>
+            <w:proofErr w:type="spellEnd"/>
+            <w:r>
+              <w:rPr>
+                <w:rFonts w:ascii="Times New Roman" w:eastAsia="Times New Roman" w:hAnsi="Times New Roman" w:cs="Times New Roman"/>
+                <w:spacing w:val="-1"/>
+              </w:rPr>
+              <w:t>: unknown </w:t>
+            </w:r>
+          </w:p>
           <w:p>
             <w:pPr>
               <w:rPr>
@@ -1589,8 +2028,18 @@
                 <w:bCs/>
                 <w:spacing w:val="-1"/>
               </w:rPr>
-              <w:t>Individual capacity</w:t>
-            </w:r>
+              <w:t>Potential risks</w:t>
+            </w:r>
+          </w:p>
+          <w:p>
+            <w:pPr>
+              <w:rPr>
+                <w:rFonts w:ascii="Times New Roman" w:eastAsia="Times New Roman" w:hAnsi="Times New Roman" w:cs="Times New Roman"/>
+                <w:b/>
+                <w:bCs/>
+                <w:spacing w:val="-1"/>
+              </w:rPr>
+            </w:pPr>
           </w:p>
         </w:tc>
         <w:tc>
@@ -1609,76 +2058,8 @@
                 <w:rFonts w:ascii="Times New Roman" w:eastAsia="Times New Roman" w:hAnsi="Times New Roman" w:cs="Times New Roman"/>
                 <w:spacing w:val="-1"/>
               </w:rPr>
-              <w:t xml:space="preserve"> Member 1</w:t>
-            </w:r>
-          </w:p>
-          <w:p>
-            <w:pPr>
-              <w:rPr>
-                <w:rFonts w:ascii="Times New Roman" w:eastAsia="Times New Roman" w:hAnsi="Times New Roman" w:cs="Times New Roman"/>
-                <w:spacing w:val="-1"/>
-              </w:rPr>
-            </w:pPr>
-            <w:r>
-              <w:rPr>
-                <w:rFonts w:ascii="Times New Roman" w:eastAsia="Times New Roman" w:hAnsi="Times New Roman" w:cs="Times New Roman"/>
-                <w:spacing w:val="-1"/>
-              </w:rPr>
-              <w:t xml:space="preserve"> Member 2</w:t>
-            </w:r>
-          </w:p>
-          <w:p>
-            <w:pPr>
-              <w:rPr>
-                <w:rFonts w:ascii="Times New Roman" w:eastAsia="Times New Roman" w:hAnsi="Times New Roman" w:cs="Times New Roman"/>
-                <w:spacing w:val="-1"/>
-              </w:rPr>
-            </w:pPr>
-            <w:r>
-              <w:rPr>
-                <w:rFonts w:ascii="Times New Roman" w:eastAsia="Times New Roman" w:hAnsi="Times New Roman" w:cs="Times New Roman"/>
-                <w:spacing w:val="-1"/>
-              </w:rPr>
-              <w:t xml:space="preserve"> Member 3</w:t>
-            </w:r>
-          </w:p>
-          <w:p>
-            <w:pPr>
-              <w:rPr>
-                <w:rFonts w:ascii="Times New Roman" w:eastAsia="Times New Roman" w:hAnsi="Times New Roman" w:cs="Times New Roman"/>
-                <w:spacing w:val="-1"/>
-              </w:rPr>
-            </w:pPr>
-            <w:r>
-              <w:rPr>
-                <w:rFonts w:ascii="Times New Roman" w:eastAsia="Times New Roman" w:hAnsi="Times New Roman" w:cs="Times New Roman"/>
-                <w:spacing w:val="-1"/>
-              </w:rPr>
-              <w:t xml:space="preserve"> Member 4</w:t>
-            </w:r>
-          </w:p>
-          <w:p>
-            <w:pPr>
-              <w:rPr>
-                <w:rFonts w:ascii="Times New Roman" w:eastAsia="Times New Roman" w:hAnsi="Times New Roman" w:cs="Times New Roman"/>
-                <w:spacing w:val="-1"/>
-              </w:rPr>
-            </w:pPr>
-            <w:r>
-              <w:rPr>
-                <w:rFonts w:ascii="Times New Roman" w:eastAsia="Times New Roman" w:hAnsi="Times New Roman" w:cs="Times New Roman"/>
-                <w:spacing w:val="-1"/>
-              </w:rPr>
-              <w:t xml:space="preserve"> Member 5</w:t>
-            </w:r>
-          </w:p>
-          <w:p>
-            <w:pPr>
-              <w:rPr>
-                <w:rFonts w:ascii="Times New Roman" w:eastAsia="Times New Roman" w:hAnsi="Times New Roman" w:cs="Times New Roman"/>
-                <w:spacing w:val="-1"/>
-              </w:rPr>
-            </w:pPr>
+              <w:t>None</w:t>
+            </w:r>
           </w:p>
         </w:tc>
       </w:tr>
@@ -1704,7 +2085,7 @@
                 <w:bCs/>
                 <w:spacing w:val="-1"/>
               </w:rPr>
-              <w:t>Potential risks</w:t>
+              <w:t>Mitigations</w:t>
             </w:r>
           </w:p>
           <w:p>
@@ -1729,56 +2110,13 @@
                 <w:spacing w:val="-1"/>
               </w:rPr>
             </w:pPr>
-          </w:p>
-        </w:tc>
-      </w:tr>
-      <w:tr>
-        <w:tc>
-          <w:tcPr>
-            <w:tcW w:w="2122" w:type="dxa"/>
-            <w:shd w:val="clear" w:color="auto" w:fill="FFFAE6"/>
-          </w:tcPr>
-          <w:p>
-            <w:pPr>
-              <w:rPr>
-                <w:rFonts w:ascii="Times New Roman" w:eastAsia="Times New Roman" w:hAnsi="Times New Roman" w:cs="Times New Roman"/>
-                <w:b/>
-                <w:bCs/>
-                <w:spacing w:val="-1"/>
-              </w:rPr>
-            </w:pPr>
-            <w:r>
-              <w:rPr>
-                <w:rFonts w:ascii="Times New Roman" w:eastAsia="Times New Roman" w:hAnsi="Times New Roman" w:cs="Times New Roman"/>
-                <w:b/>
-                <w:bCs/>
-                <w:spacing w:val="-1"/>
-              </w:rPr>
-              <w:t>Mitigations</w:t>
-            </w:r>
-          </w:p>
-          <w:p>
-            <w:pPr>
-              <w:rPr>
-                <w:rFonts w:ascii="Times New Roman" w:eastAsia="Times New Roman" w:hAnsi="Times New Roman" w:cs="Times New Roman"/>
-                <w:b/>
-                <w:bCs/>
-                <w:spacing w:val="-1"/>
-              </w:rPr>
-            </w:pPr>
-          </w:p>
-        </w:tc>
-        <w:tc>
-          <w:tcPr>
-            <w:tcW w:w="5811" w:type="dxa"/>
-          </w:tcPr>
-          <w:p>
-            <w:pPr>
-              <w:rPr>
-                <w:rFonts w:ascii="Times New Roman" w:eastAsia="Times New Roman" w:hAnsi="Times New Roman" w:cs="Times New Roman"/>
-                <w:spacing w:val="-1"/>
-              </w:rPr>
-            </w:pPr>
+            <w:r>
+              <w:rPr>
+                <w:rFonts w:ascii="Times New Roman" w:eastAsia="Times New Roman" w:hAnsi="Times New Roman" w:cs="Times New Roman"/>
+                <w:spacing w:val="-1"/>
+              </w:rPr>
+              <w:t>None</w:t>
+            </w:r>
           </w:p>
         </w:tc>
       </w:tr>
@@ -1853,7 +2191,7 @@
           <w:szCs w:val="34"/>
         </w:rPr>
         <w:drawing>
-          <wp:inline distT="0" distB="0" distL="0" distR="0">
+          <wp:inline distT="0" distB="0" distL="0" distR="0" wp14:anchorId="6397C0A6" wp14:editId="4FC68B3A">
             <wp:extent cx="178594" cy="178594"/>
             <wp:effectExtent l="0" t="0" r="0" b="0"/>
             <wp:docPr id="306956271" name="Picture 1" descr=":books:"/>
@@ -1935,6 +2273,36 @@
           <w:spacing w:val="-1"/>
         </w:rPr>
       </w:pPr>
+      <w:proofErr w:type="spellStart"/>
+      <w:r>
+        <w:rPr>
+          <w:rFonts w:ascii="Times New Roman" w:eastAsia="Times New Roman" w:hAnsi="Times New Roman" w:cs="Times New Roman"/>
+          <w:spacing w:val="-1"/>
+        </w:rPr>
+        <w:t>Github</w:t>
+      </w:r>
+      <w:proofErr w:type="spellEnd"/>
+    </w:p>
+    <w:p>
+      <w:pPr>
+        <w:numPr>
+          <w:ilvl w:val="0"/>
+          <w:numId w:val="5"/>
+        </w:numPr>
+        <w:rPr>
+          <w:rFonts w:ascii="Times New Roman" w:eastAsia="Times New Roman" w:hAnsi="Times New Roman" w:cs="Times New Roman"/>
+          <w:spacing w:val="-1"/>
+        </w:rPr>
+      </w:pPr>
+      <w:proofErr w:type="spellStart"/>
+      <w:r>
+        <w:rPr>
+          <w:rFonts w:ascii="Times New Roman" w:eastAsia="Times New Roman" w:hAnsi="Times New Roman" w:cs="Times New Roman"/>
+          <w:spacing w:val="-1"/>
+        </w:rPr>
+        <w:t>FigJam</w:t>
+      </w:r>
+      <w:proofErr w:type="spellEnd"/>
     </w:p>
     <w:p>
       <w:pPr>
@@ -3285,7 +3653,6 @@
   <w:style w:type="character" w:default="1" w:styleId="DefaultParagraphFont">
     <w:name w:val="Default Paragraph Font"/>
     <w:uiPriority w:val="1"/>
-    <w:semiHidden/>
     <w:unhideWhenUsed/>
   </w:style>
   <w:style w:type="table" w:default="1" w:styleId="TableNormal">

</xml_diff>